<commit_message>
spostato dei file e aggiunto la funzione chessTrasform
</commit_message>
<xml_diff>
--- a/Gio/Scoperte.docx
+++ b/Gio/Scoperte.docx
@@ -271,7 +271,7 @@
       <w:pPr>
         <w:pStyle w:val="ListParagraph"/>
         <w:spacing w:lineRule="auto" w:line="240" w:before="0" w:after="0"/>
-        <w:ind w:hanging="0"/>
+        <w:ind w:left="720" w:hanging="0"/>
         <w:contextualSpacing/>
         <w:rPr>
           <w:rFonts w:ascii="Arial" w:hAnsi="Arial" w:cs="Arial"/>
@@ -280,14 +280,18 @@
         </w:rPr>
       </w:pPr>
       <w:r>
-        <w:rPr/>
+        <w:rPr>
+          <w:rFonts w:cs="Arial" w:ascii="Arial" w:hAnsi="Arial"/>
+          <w:sz w:val="20"/>
+          <w:szCs w:val="20"/>
+        </w:rPr>
       </w:r>
     </w:p>
     <w:p>
       <w:pPr>
         <w:pStyle w:val="ListParagraph"/>
         <w:spacing w:lineRule="auto" w:line="240" w:before="0" w:after="0"/>
-        <w:ind w:hanging="0"/>
+        <w:ind w:left="720" w:hanging="0"/>
         <w:contextualSpacing/>
         <w:rPr>
           <w:rFonts w:ascii="Arial" w:hAnsi="Arial" w:cs="Arial"/>
@@ -296,7 +300,11 @@
         </w:rPr>
       </w:pPr>
       <w:r>
-        <w:rPr/>
+        <w:rPr>
+          <w:rFonts w:cs="Arial" w:ascii="Arial" w:hAnsi="Arial"/>
+          <w:sz w:val="20"/>
+          <w:szCs w:val="20"/>
+        </w:rPr>
       </w:r>
     </w:p>
     <w:p>
@@ -356,16 +364,7 @@
           <w:sz w:val="20"/>
           <w:szCs w:val="20"/>
         </w:rPr>
-        <w:t>p</w:t>
-      </w:r>
-      <w:r>
-        <w:rPr>
-          <w:rFonts w:cs="Arial" w:ascii="Arial" w:hAnsi="Arial"/>
-          <w:color w:val="000000"/>
-          <w:sz w:val="20"/>
-          <w:szCs w:val="20"/>
-        </w:rPr>
-        <w:t>er concatenare delle stringhe si usa strcat(x, y, …);</w:t>
+        <w:t>per concatenare delle stringhe si usa strcat(x, y, …);</w:t>
       </w:r>
     </w:p>
     <w:p>
@@ -374,12 +373,102 @@
         <w:spacing w:lineRule="auto" w:line="240" w:before="0" w:after="0"/>
         <w:ind w:hanging="0"/>
         <w:contextualSpacing/>
-        <w:rPr>
-          <w:rFonts w:ascii="Arial" w:hAnsi="Arial" w:cs="Arial"/>
-          <w:b/>
+        <w:rPr/>
+      </w:pPr>
+      <w:r>
+        <w:rPr/>
+      </w:r>
+    </w:p>
+    <w:p>
+      <w:pPr>
+        <w:pStyle w:val="Normal"/>
+        <w:rPr/>
+      </w:pPr>
+      <w:r>
+        <w:rPr>
+          <w:rFonts w:cs="Arial" w:ascii="Arial" w:hAnsi="Arial"/>
           <w:b/>
           <w:sz w:val="28"/>
           <w:szCs w:val="28"/>
+        </w:rPr>
+        <w:t>chess</w:t>
+      </w:r>
+      <w:r>
+        <w:rPr>
+          <w:rFonts w:cs="Arial" w:ascii="Arial" w:hAnsi="Arial"/>
+          <w:b/>
+          <w:sz w:val="28"/>
+          <w:szCs w:val="28"/>
+        </w:rPr>
+        <w:t>Trasform</w:t>
+      </w:r>
+    </w:p>
+    <w:p>
+      <w:pPr>
+        <w:pStyle w:val="Normal"/>
+        <w:numPr>
+          <w:ilvl w:val="0"/>
+          <w:numId w:val="1"/>
+        </w:numPr>
+        <w:spacing w:lineRule="auto" w:line="240" w:before="0" w:after="0"/>
+        <w:ind w:hanging="0"/>
+        <w:contextualSpacing/>
+        <w:rPr/>
+      </w:pPr>
+      <w:r>
+        <w:rPr>
+          <w:rFonts w:cs="Arial" w:ascii="lucidatypewriter" w:hAnsi="lucidatypewriter"/>
+          <w:color w:val="000000"/>
+          <w:sz w:val="20"/>
+          <w:szCs w:val="20"/>
+        </w:rPr>
+        <w:t>padarray</w:t>
+      </w:r>
+      <w:r>
+        <w:rPr>
+          <w:rFonts w:cs="Arial" w:ascii="lucidatypewriter" w:hAnsi="lucidatypewriter"/>
+          <w:color w:val="000000"/>
+          <w:sz w:val="20"/>
+          <w:szCs w:val="20"/>
+        </w:rPr>
+        <w:t>(A, [n, m])</w:t>
+      </w:r>
+      <w:r>
+        <w:rPr>
+          <w:rFonts w:cs="Arial" w:ascii="lucidatypewriter" w:hAnsi="lucidatypewriter"/>
+          <w:color w:val="000000"/>
+          <w:sz w:val="20"/>
+          <w:szCs w:val="20"/>
+        </w:rPr>
+        <w:t xml:space="preserve"> </w:t>
+      </w:r>
+      <w:r>
+        <w:rPr>
+          <w:rFonts w:cs="Arial" w:ascii="lucidatypewriter" w:hAnsi="lucidatypewriter"/>
+          <w:color w:val="000000"/>
+          <w:sz w:val="20"/>
+          <w:szCs w:val="20"/>
+        </w:rPr>
+        <w:t xml:space="preserve">= funzione che aggiunge una cornice n*m di valori intorno </w:t>
+        <w:tab/>
+        <w:t>all’elemto A dato</w:t>
+      </w:r>
+    </w:p>
+    <w:p>
+      <w:pPr>
+        <w:pStyle w:val="Normal"/>
+        <w:numPr>
+          <w:ilvl w:val="0"/>
+          <w:numId w:val="1"/>
+        </w:numPr>
+        <w:spacing w:lineRule="auto" w:line="240" w:before="0" w:after="0"/>
+        <w:ind w:hanging="0"/>
+        <w:contextualSpacing/>
+        <w:rPr>
+          <w:rFonts w:ascii="Arial" w:hAnsi="Arial" w:cs="Arial"/>
+          <w:color w:val="000000"/>
+          <w:sz w:val="20"/>
+          <w:szCs w:val="20"/>
         </w:rPr>
       </w:pPr>
       <w:r>
@@ -412,6 +501,8 @@
       </w:pPr>
       <w:rPr>
         <w:rFonts w:ascii="Symbol" w:hAnsi="Symbol" w:cs="Symbol" w:hint="default"/>
+        <w:sz w:val="24"/>
+        <w:rFonts w:cs="Symbol"/>
       </w:rPr>
     </w:lvl>
     <w:lvl w:ilvl="1">
@@ -437,6 +528,7 @@
       </w:pPr>
       <w:rPr>
         <w:rFonts w:ascii="Wingdings" w:hAnsi="Wingdings" w:cs="Wingdings" w:hint="default"/>
+        <w:rFonts w:cs="Wingdings"/>
       </w:rPr>
     </w:lvl>
     <w:lvl w:ilvl="3">
@@ -449,6 +541,7 @@
       </w:pPr>
       <w:rPr>
         <w:rFonts w:ascii="Symbol" w:hAnsi="Symbol" w:cs="Symbol" w:hint="default"/>
+        <w:rFonts w:cs="Symbol"/>
       </w:rPr>
     </w:lvl>
     <w:lvl w:ilvl="4">
@@ -474,6 +567,7 @@
       </w:pPr>
       <w:rPr>
         <w:rFonts w:ascii="Wingdings" w:hAnsi="Wingdings" w:cs="Wingdings" w:hint="default"/>
+        <w:rFonts w:cs="Wingdings"/>
       </w:rPr>
     </w:lvl>
     <w:lvl w:ilvl="6">
@@ -486,6 +580,7 @@
       </w:pPr>
       <w:rPr>
         <w:rFonts w:ascii="Symbol" w:hAnsi="Symbol" w:cs="Symbol" w:hint="default"/>
+        <w:rFonts w:cs="Symbol"/>
       </w:rPr>
     </w:lvl>
     <w:lvl w:ilvl="7">
@@ -511,6 +606,7 @@
       </w:pPr>
       <w:rPr>
         <w:rFonts w:ascii="Wingdings" w:hAnsi="Wingdings" w:cs="Wingdings" w:hint="default"/>
+        <w:rFonts w:cs="Wingdings"/>
       </w:rPr>
     </w:lvl>
   </w:abstractNum>
@@ -621,7 +717,6 @@
     <w:rPrDefault>
       <w:rPr>
         <w:rFonts w:ascii="Calibri" w:hAnsi="Calibri" w:eastAsia="Calibri" w:cs="" w:asciiTheme="minorHAnsi" w:cstheme="minorBidi" w:eastAsiaTheme="minorHAnsi" w:hAnsiTheme="minorHAnsi"/>
-        <w:sz w:val="22"/>
         <w:szCs w:val="22"/>
         <w:lang w:val="it-IT" w:eastAsia="en-US" w:bidi="ar-SA"/>
       </w:rPr>
@@ -1014,7 +1109,7 @@
     </w:pPr>
     <w:rPr>
       <w:rFonts w:ascii="Calibri" w:hAnsi="Calibri" w:eastAsia="Calibri" w:cs="" w:asciiTheme="minorHAnsi" w:cstheme="minorBidi" w:eastAsiaTheme="minorHAnsi" w:hAnsiTheme="minorHAnsi"/>
-      <w:color w:val="auto"/>
+      <w:color w:val="00000A"/>
       <w:kern w:val="0"/>
       <w:sz w:val="22"/>
       <w:szCs w:val="22"/>
@@ -1069,6 +1164,70 @@
     <w:qFormat/>
     <w:rPr>
       <w:rFonts w:cs="Courier New"/>
+    </w:rPr>
+  </w:style>
+  <w:style w:type="character" w:styleId="ListLabel7">
+    <w:name w:val="ListLabel 7"/>
+    <w:qFormat/>
+    <w:rPr>
+      <w:rFonts w:ascii="Arial" w:hAnsi="Arial" w:cs="Symbol"/>
+      <w:sz w:val="24"/>
+    </w:rPr>
+  </w:style>
+  <w:style w:type="character" w:styleId="ListLabel8">
+    <w:name w:val="ListLabel 8"/>
+    <w:qFormat/>
+    <w:rPr>
+      <w:rFonts w:cs="Courier New"/>
+    </w:rPr>
+  </w:style>
+  <w:style w:type="character" w:styleId="ListLabel9">
+    <w:name w:val="ListLabel 9"/>
+    <w:qFormat/>
+    <w:rPr>
+      <w:rFonts w:cs="Wingdings"/>
+    </w:rPr>
+  </w:style>
+  <w:style w:type="character" w:styleId="ListLabel10">
+    <w:name w:val="ListLabel 10"/>
+    <w:qFormat/>
+    <w:rPr>
+      <w:rFonts w:cs="Symbol"/>
+    </w:rPr>
+  </w:style>
+  <w:style w:type="character" w:styleId="ListLabel11">
+    <w:name w:val="ListLabel 11"/>
+    <w:qFormat/>
+    <w:rPr>
+      <w:rFonts w:cs="Courier New"/>
+    </w:rPr>
+  </w:style>
+  <w:style w:type="character" w:styleId="ListLabel12">
+    <w:name w:val="ListLabel 12"/>
+    <w:qFormat/>
+    <w:rPr>
+      <w:rFonts w:cs="Wingdings"/>
+    </w:rPr>
+  </w:style>
+  <w:style w:type="character" w:styleId="ListLabel13">
+    <w:name w:val="ListLabel 13"/>
+    <w:qFormat/>
+    <w:rPr>
+      <w:rFonts w:cs="Symbol"/>
+    </w:rPr>
+  </w:style>
+  <w:style w:type="character" w:styleId="ListLabel14">
+    <w:name w:val="ListLabel 14"/>
+    <w:qFormat/>
+    <w:rPr>
+      <w:rFonts w:cs="Courier New"/>
+    </w:rPr>
+  </w:style>
+  <w:style w:type="character" w:styleId="ListLabel15">
+    <w:name w:val="ListLabel 15"/>
+    <w:qFormat/>
+    <w:rPr>
+      <w:rFonts w:cs="Wingdings"/>
     </w:rPr>
   </w:style>
   <w:style w:type="paragraph" w:styleId="Heading">

</xml_diff>